<commit_message>
Added some Description ESP
</commit_message>
<xml_diff>
--- a/Doku/Doku mit.docx
+++ b/Doku/Doku mit.docx
@@ -561,6 +561,46 @@
     </w:p>
     <w:p>
       <w:pPr>
+        <w:pStyle w:val="StandardWeb"/>
+        <w:shd w:val="clear" w:color="auto" w:fill="FFFFFF"/>
+        <w:spacing w:before="0" w:beforeAutospacing="0" w:after="0" w:afterAutospacing="0"/>
+        <w:rPr>
+          <w:rFonts w:ascii="Arial" w:hAnsi="Arial" w:cs="Arial"/>
+          <w:color w:val="0F1419"/>
+          <w:sz w:val="20"/>
+          <w:szCs w:val="20"/>
+        </w:rPr>
+      </w:pPr>
+      <w:r>
+        <w:rPr>
+          <w:rFonts w:ascii="Arial" w:hAnsi="Arial" w:cs="Arial"/>
+          <w:color w:val="0F1419"/>
+          <w:sz w:val="20"/>
+          <w:szCs w:val="20"/>
+        </w:rPr>
+        <w:t>Aktuell befinden wir uns in der Zulassungsphase für ein neues Produkt. VKS4 soll das bereits seit über 10 Jahren verwendete VKS3.2 ablösen. In diesem Entwicklungs- und Zulassungsprozess bin ich seit ca. 1,5 Jahren ein Fester Bestandteil. Meine Aufgaben erstrecken sich von Planungen, Problemlösungen, testen der Funktionen und Präsentation von unserer Umsetzung bei der PTB (</w:t>
+      </w:r>
+      <w:r>
+        <w:rPr>
+          <w:rFonts w:ascii="Arial" w:hAnsi="Arial" w:cs="Arial"/>
+          <w:color w:val="0F1419"/>
+          <w:sz w:val="20"/>
+          <w:szCs w:val="20"/>
+        </w:rPr>
+        <w:t>Physikalisch-Technische Bundesanstalt</w:t>
+      </w:r>
+      <w:r>
+        <w:rPr>
+          <w:rFonts w:ascii="Arial" w:hAnsi="Arial" w:cs="Arial"/>
+          <w:color w:val="0F1419"/>
+          <w:sz w:val="20"/>
+          <w:szCs w:val="20"/>
+        </w:rPr>
+        <w:t>) in Berlin und Braunschweig.</w:t>
+      </w:r>
+    </w:p>
+    <w:p>
+      <w:pPr>
         <w:rPr>
           <w:rFonts w:ascii="Arial" w:eastAsia="Times New Roman" w:hAnsi="Arial" w:cs="Arial"/>
           <w:color w:val="0F1419"/>
@@ -637,18 +677,6 @@
         </w:numPr>
       </w:pPr>
       <w:r>
-        <w:t xml:space="preserve">Aktuelle Informationen wie Helligkeitswert und Stand der Tür über Wifi ausgeben </w:t>
-      </w:r>
-    </w:p>
-    <w:p>
-      <w:pPr>
-        <w:pStyle w:val="Listenabsatz"/>
-        <w:numPr>
-          <w:ilvl w:val="0"/>
-          <w:numId w:val="2"/>
-        </w:numPr>
-      </w:pPr>
-      <w:r>
         <w:t>Uhrzeit speichern (RTC)</w:t>
       </w:r>
     </w:p>
@@ -739,6 +767,42 @@
       </w:r>
     </w:p>
     <w:p>
+      <w:pPr>
+        <w:pStyle w:val="Listenabsatz"/>
+        <w:numPr>
+          <w:ilvl w:val="0"/>
+          <w:numId w:val="5"/>
+        </w:numPr>
+      </w:pPr>
+      <w:r>
+        <w:t>RTC um die Zeit zu speichern</w:t>
+      </w:r>
+    </w:p>
+    <w:p>
+      <w:pPr>
+        <w:pStyle w:val="Listenabsatz"/>
+        <w:numPr>
+          <w:ilvl w:val="0"/>
+          <w:numId w:val="5"/>
+        </w:numPr>
+      </w:pPr>
+      <w:r>
+        <w:t>Magnetschalter um Position der Tür zu erfassen</w:t>
+      </w:r>
+    </w:p>
+    <w:p>
+      <w:pPr>
+        <w:pStyle w:val="Listenabsatz"/>
+        <w:numPr>
+          <w:ilvl w:val="0"/>
+          <w:numId w:val="5"/>
+        </w:numPr>
+      </w:pPr>
+      <w:r>
+        <w:t>DC Motor zum Antrieb der Tür</w:t>
+      </w:r>
+    </w:p>
+    <w:p>
       <w:r>
         <w:br w:type="page"/>
       </w:r>
@@ -747,7 +811,6 @@
       <w:pPr>
         <w:pStyle w:val="berschrift1"/>
       </w:pPr>
-      <w:bookmarkStart w:id="0" w:name="_GoBack"/>
       <w:r>
         <w:rPr>
           <w:noProof/>
@@ -760,7 +823,6 @@
           </v:shape>
         </w:pict>
       </w:r>
-      <w:bookmarkEnd w:id="0"/>
       <w:r>
         <w:t xml:space="preserve">Schaltplan </w:t>
       </w:r>
@@ -802,20 +864,175 @@
         <w:pStyle w:val="berschrift2"/>
       </w:pPr>
       <w:r>
-        <w:t>ESP</w:t>
-      </w:r>
-    </w:p>
-    <w:p>
+        <w:rPr>
+          <w:noProof/>
+        </w:rPr>
+        <mc:AlternateContent>
+          <mc:Choice Requires="wps">
+            <w:drawing>
+              <wp:anchor distT="0" distB="0" distL="114300" distR="114300" simplePos="0" relativeHeight="251667456" behindDoc="1" locked="0" layoutInCell="1" allowOverlap="1" wp14:anchorId="5FB13ECE" wp14:editId="2DC34D83">
+                <wp:simplePos x="0" y="0"/>
+                <wp:positionH relativeFrom="column">
+                  <wp:posOffset>3476625</wp:posOffset>
+                </wp:positionH>
+                <wp:positionV relativeFrom="paragraph">
+                  <wp:posOffset>1628775</wp:posOffset>
+                </wp:positionV>
+                <wp:extent cx="1400175" cy="635"/>
+                <wp:effectExtent l="0" t="0" r="0" b="0"/>
+                <wp:wrapTight wrapText="bothSides">
+                  <wp:wrapPolygon edited="0">
+                    <wp:start x="0" y="0"/>
+                    <wp:lineTo x="0" y="21600"/>
+                    <wp:lineTo x="21600" y="21600"/>
+                    <wp:lineTo x="21600" y="0"/>
+                  </wp:wrapPolygon>
+                </wp:wrapTight>
+                <wp:docPr id="14" name="Textfeld 14"/>
+                <wp:cNvGraphicFramePr/>
+                <a:graphic xmlns:a="http://schemas.openxmlformats.org/drawingml/2006/main">
+                  <a:graphicData uri="http://schemas.microsoft.com/office/word/2010/wordprocessingShape">
+                    <wps:wsp>
+                      <wps:cNvSpPr txBox="1"/>
+                      <wps:spPr>
+                        <a:xfrm>
+                          <a:off x="0" y="0"/>
+                          <a:ext cx="1400175" cy="635"/>
+                        </a:xfrm>
+                        <a:prstGeom prst="rect">
+                          <a:avLst/>
+                        </a:prstGeom>
+                        <a:solidFill>
+                          <a:prstClr val="white"/>
+                        </a:solidFill>
+                        <a:ln>
+                          <a:noFill/>
+                        </a:ln>
+                        <a:effectLst/>
+                      </wps:spPr>
+                      <wps:txbx>
+                        <w:txbxContent>
+                          <w:p>
+                            <w:pPr>
+                              <w:pStyle w:val="Beschriftung"/>
+                              <w:rPr>
+                                <w:noProof/>
+                              </w:rPr>
+                            </w:pPr>
+                            <w:r>
+                              <w:t xml:space="preserve">Abbildung </w:t>
+                            </w:r>
+                            <w:r>
+                              <w:fldChar w:fldCharType="begin"/>
+                            </w:r>
+                            <w:r>
+                              <w:instrText xml:space="preserve"> SEQ Abbildung \* ARABIC </w:instrText>
+                            </w:r>
+                            <w:r>
+                              <w:fldChar w:fldCharType="separate"/>
+                            </w:r>
+                            <w:r>
+                              <w:rPr>
+                                <w:noProof/>
+                              </w:rPr>
+                              <w:t>1</w:t>
+                            </w:r>
+                            <w:r>
+                              <w:fldChar w:fldCharType="end"/>
+                            </w:r>
+                            <w:r>
+                              <w:t xml:space="preserve"> ESP12F</w:t>
+                            </w:r>
+                          </w:p>
+                        </w:txbxContent>
+                      </wps:txbx>
+                      <wps:bodyPr rot="0" spcFirstLastPara="0" vertOverflow="overflow" horzOverflow="overflow" vert="horz" wrap="square" lIns="0" tIns="0" rIns="0" bIns="0" numCol="1" spcCol="0" rtlCol="0" fromWordArt="0" anchor="t" anchorCtr="0" forceAA="0" compatLnSpc="1">
+                        <a:prstTxWarp prst="textNoShape">
+                          <a:avLst/>
+                        </a:prstTxWarp>
+                        <a:spAutoFit/>
+                      </wps:bodyPr>
+                    </wps:wsp>
+                  </a:graphicData>
+                </a:graphic>
+              </wp:anchor>
+            </w:drawing>
+          </mc:Choice>
+          <mc:Fallback>
+            <w:pict>
+              <v:shapetype w14:anchorId="5FB13ECE" id="_x0000_t202" coordsize="21600,21600" o:spt="202" path="m,l,21600r21600,l21600,xe">
+                <v:stroke joinstyle="miter"/>
+                <v:path gradientshapeok="t" o:connecttype="rect"/>
+              </v:shapetype>
+              <v:shape id="Textfeld 14" o:spid="_x0000_s1026" type="#_x0000_t202" style="position:absolute;margin-left:273.75pt;margin-top:128.25pt;width:110.25pt;height:.05pt;z-index:-251649024;visibility:visible;mso-wrap-style:square;mso-wrap-distance-left:9pt;mso-wrap-distance-top:0;mso-wrap-distance-right:9pt;mso-wrap-distance-bottom:0;mso-position-horizontal:absolute;mso-position-horizontal-relative:text;mso-position-vertical:absolute;mso-position-vertical-relative:text;v-text-anchor:top" o:gfxdata="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" stroked="f">
+                <v:textbox style="mso-fit-shape-to-text:t" inset="0,0,0,0">
+                  <w:txbxContent>
+                    <w:p>
+                      <w:pPr>
+                        <w:pStyle w:val="Beschriftung"/>
+                        <w:rPr>
+                          <w:noProof/>
+                        </w:rPr>
+                      </w:pPr>
+                      <w:r>
+                        <w:t xml:space="preserve">Abbildung </w:t>
+                      </w:r>
+                      <w:r>
+                        <w:fldChar w:fldCharType="begin"/>
+                      </w:r>
+                      <w:r>
+                        <w:instrText xml:space="preserve"> SEQ Abbildung \* ARABIC </w:instrText>
+                      </w:r>
+                      <w:r>
+                        <w:fldChar w:fldCharType="separate"/>
+                      </w:r>
+                      <w:r>
+                        <w:rPr>
+                          <w:noProof/>
+                        </w:rPr>
+                        <w:t>1</w:t>
+                      </w:r>
+                      <w:r>
+                        <w:fldChar w:fldCharType="end"/>
+                      </w:r>
+                      <w:r>
+                        <w:t xml:space="preserve"> ESP12F</w:t>
+                      </w:r>
+                    </w:p>
+                  </w:txbxContent>
+                </v:textbox>
+                <w10:wrap type="tight"/>
+              </v:shape>
+            </w:pict>
+          </mc:Fallback>
+        </mc:AlternateContent>
+      </w:r>
       <w:r>
         <w:rPr>
           <w:noProof/>
           <w:lang w:eastAsia="de-DE"/>
         </w:rPr>
         <w:drawing>
-          <wp:inline distT="0" distB="0" distL="0" distR="0" wp14:anchorId="6BF80F1F" wp14:editId="13E3C38B">
-            <wp:extent cx="5760720" cy="3768090"/>
-            <wp:effectExtent l="0" t="0" r="0" b="3810"/>
-            <wp:docPr id="1" name="Grafik 1"/>
+          <wp:anchor distT="0" distB="0" distL="114300" distR="114300" simplePos="0" relativeHeight="251665408" behindDoc="1" locked="0" layoutInCell="1" allowOverlap="1" wp14:anchorId="16E164EC" wp14:editId="5FE97099">
+            <wp:simplePos x="0" y="0"/>
+            <wp:positionH relativeFrom="column">
+              <wp:posOffset>3476625</wp:posOffset>
+            </wp:positionH>
+            <wp:positionV relativeFrom="paragraph">
+              <wp:posOffset>171450</wp:posOffset>
+            </wp:positionV>
+            <wp:extent cx="1400175" cy="1400175"/>
+            <wp:effectExtent l="0" t="0" r="9525" b="9525"/>
+            <wp:wrapTight wrapText="bothSides">
+              <wp:wrapPolygon edited="0">
+                <wp:start x="0" y="0"/>
+                <wp:lineTo x="0" y="21453"/>
+                <wp:lineTo x="21453" y="21453"/>
+                <wp:lineTo x="21453" y="0"/>
+                <wp:lineTo x="0" y="0"/>
+              </wp:wrapPolygon>
+            </wp:wrapTight>
+            <wp:docPr id="3" name="Grafik 3" descr="https://upload.wikimedia.org/wikipedia/commons/8/84/ESP-01.jpg"/>
             <wp:cNvGraphicFramePr>
               <a:graphicFrameLocks xmlns:a="http://schemas.openxmlformats.org/drawingml/2006/main" noChangeAspect="1"/>
             </wp:cNvGraphicFramePr>
@@ -823,151 +1040,131 @@
               <a:graphicData uri="http://schemas.openxmlformats.org/drawingml/2006/picture">
                 <pic:pic xmlns:pic="http://schemas.openxmlformats.org/drawingml/2006/picture">
                   <pic:nvPicPr>
-                    <pic:cNvPr id="1" name=""/>
-                    <pic:cNvPicPr/>
+                    <pic:cNvPr id="0" name="Picture 3" descr="https://upload.wikimedia.org/wikipedia/commons/8/84/ESP-01.jpg"/>
+                    <pic:cNvPicPr>
+                      <a:picLocks noChangeAspect="1" noChangeArrowheads="1"/>
+                    </pic:cNvPicPr>
                   </pic:nvPicPr>
                   <pic:blipFill>
-                    <a:blip r:embed="rId8"/>
+                    <a:blip r:embed="rId8" cstate="print">
+                      <a:extLst>
+                        <a:ext uri="{28A0092B-C50C-407E-A947-70E740481C1C}">
+                          <a14:useLocalDpi xmlns:a14="http://schemas.microsoft.com/office/drawing/2010/main" val="0"/>
+                        </a:ext>
+                      </a:extLst>
+                    </a:blip>
+                    <a:srcRect/>
                     <a:stretch>
                       <a:fillRect/>
                     </a:stretch>
                   </pic:blipFill>
-                  <pic:spPr>
+                  <pic:spPr bwMode="auto">
                     <a:xfrm>
                       <a:off x="0" y="0"/>
-                      <a:ext cx="5760720" cy="3768090"/>
+                      <a:ext cx="1400175" cy="1400175"/>
                     </a:xfrm>
                     <a:prstGeom prst="rect">
                       <a:avLst/>
                     </a:prstGeom>
+                    <a:noFill/>
+                    <a:ln>
+                      <a:noFill/>
+                    </a:ln>
                   </pic:spPr>
                 </pic:pic>
               </a:graphicData>
             </a:graphic>
-          </wp:inline>
+            <wp14:sizeRelH relativeFrom="margin">
+              <wp14:pctWidth>0</wp14:pctWidth>
+            </wp14:sizeRelH>
+            <wp14:sizeRelV relativeFrom="margin">
+              <wp14:pctHeight>0</wp14:pctHeight>
+            </wp14:sizeRelV>
+          </wp:anchor>
         </w:drawing>
       </w:r>
-    </w:p>
-    <w:p>
-      <w:r>
-        <w:t>Noch Formulieren:</w:t>
-      </w:r>
-    </w:p>
-    <w:p>
+      <w:r>
+        <w:t>ESP</w:t>
+      </w:r>
+    </w:p>
+    <w:p/>
+    <w:p>
+      <w:pPr>
+        <w:jc w:val="both"/>
+      </w:pPr>
       <w:r>
         <w:t>Was ist der ESP 12F</w:t>
       </w:r>
-    </w:p>
-    <w:p>
-      <w:r>
-        <w:t xml:space="preserve">ESP 8266 </w:t>
-      </w:r>
-    </w:p>
-    <w:p>
-      <w:r>
-        <w:t>Wifi</w:t>
-      </w:r>
-    </w:p>
-    <w:p>
-      <w:pPr>
-        <w:pStyle w:val="Listenabsatz"/>
-        <w:numPr>
-          <w:ilvl w:val="0"/>
-          <w:numId w:val="6"/>
-        </w:numPr>
-      </w:pPr>
-      <w:r>
-        <w:t xml:space="preserve">SW1 = </w:t>
-      </w:r>
-      <w:proofErr w:type="spellStart"/>
-      <w:r>
-        <w:t>Reset</w:t>
-      </w:r>
-      <w:proofErr w:type="spellEnd"/>
-    </w:p>
-    <w:p>
-      <w:pPr>
-        <w:pStyle w:val="Listenabsatz"/>
-        <w:numPr>
-          <w:ilvl w:val="0"/>
-          <w:numId w:val="6"/>
-        </w:numPr>
-      </w:pPr>
-      <w:r>
-        <w:t xml:space="preserve">J1 = </w:t>
-      </w:r>
-      <w:proofErr w:type="spellStart"/>
-      <w:r>
-        <w:t>Programierstecker</w:t>
-      </w:r>
-      <w:proofErr w:type="spellEnd"/>
-    </w:p>
-    <w:p>
-      <w:pPr>
-        <w:pStyle w:val="Listenabsatz"/>
-        <w:numPr>
-          <w:ilvl w:val="0"/>
-          <w:numId w:val="6"/>
-        </w:numPr>
-      </w:pPr>
-      <w:r>
-        <w:t xml:space="preserve">JP1 = </w:t>
-      </w:r>
-      <w:proofErr w:type="spellStart"/>
-      <w:r>
-        <w:t>Programming</w:t>
-      </w:r>
-      <w:proofErr w:type="spellEnd"/>
-      <w:r>
-        <w:t xml:space="preserve"> </w:t>
-      </w:r>
-      <w:proofErr w:type="spellStart"/>
-      <w:r>
-        <w:t>mode</w:t>
-      </w:r>
-      <w:proofErr w:type="spellEnd"/>
-      <w:r>
-        <w:t xml:space="preserve"> </w:t>
-      </w:r>
-    </w:p>
-    <w:p>
-      <w:pPr>
-        <w:pStyle w:val="Listenabsatz"/>
-        <w:numPr>
-          <w:ilvl w:val="0"/>
-          <w:numId w:val="6"/>
-        </w:numPr>
-      </w:pPr>
-      <w:r>
-        <w:t xml:space="preserve">EN = Chip </w:t>
-      </w:r>
-      <w:proofErr w:type="spellStart"/>
-      <w:r>
-        <w:t>Enable</w:t>
-      </w:r>
-      <w:proofErr w:type="spellEnd"/>
-    </w:p>
-    <w:p/>
-    <w:p>
-      <w:pPr>
-        <w:pStyle w:val="berschrift2"/>
-      </w:pPr>
-      <w:r>
-        <w:lastRenderedPageBreak/>
-        <w:t>DC Versorgung</w:t>
-      </w:r>
-    </w:p>
-    <w:p>
+      <w:r>
+        <w:t>?</w:t>
+      </w:r>
+    </w:p>
+    <w:p>
+      <w:pPr>
+        <w:jc w:val="both"/>
+      </w:pPr>
+      <w:r>
+        <w:t xml:space="preserve">Der ESP12F ist eine Kleine Platine mit minimal </w:t>
+      </w:r>
+      <w:r>
+        <w:br/>
+      </w:r>
+      <w:r>
+        <w:br/>
+      </w:r>
+      <w:r>
+        <w:t xml:space="preserve">Konfiguration eines ESP 8266 und wird häufig für </w:t>
+      </w:r>
+      <w:r>
+        <w:br/>
+      </w:r>
+      <w:r>
+        <w:br/>
+      </w:r>
+      <w:r>
+        <w:t>kleinere Projekte wie dieses verwendet.</w:t>
+      </w:r>
+      <w:r>
+        <w:br/>
+      </w:r>
+      <w:r>
+        <w:br/>
+      </w:r>
+    </w:p>
+    <w:p>
+      <w:r>
+        <w:t>ESP 8266:</w:t>
+      </w:r>
       <w:r>
         <w:rPr>
           <w:noProof/>
           <w:lang w:eastAsia="de-DE"/>
         </w:rPr>
+        <w:t xml:space="preserve"> </w:t>
+      </w:r>
+    </w:p>
+    <w:p>
+      <w:r>
+        <w:t xml:space="preserve">Der ESP8266 ist ein kostengünstiger </w:t>
+      </w:r>
+      <w:r>
+        <w:t>32-Bit Mikrocontroller mit geringem Leistungsbedarf. Unterstützt wird unter anderem die Programmiersprache C++, welche in diesem Fall angewandt wird.</w:t>
+      </w:r>
+    </w:p>
+    <w:p>
+      <w:pPr>
+        <w:keepNext/>
+      </w:pPr>
+      <w:r>
+        <w:rPr>
+          <w:noProof/>
+          <w:lang w:eastAsia="de-DE"/>
+        </w:rPr>
         <w:drawing>
-          <wp:inline distT="0" distB="0" distL="0" distR="0" wp14:anchorId="3795EEDB" wp14:editId="32477565">
-            <wp:extent cx="5760720" cy="4354830"/>
-            <wp:effectExtent l="0" t="0" r="0" b="7620"/>
-            <wp:docPr id="2" name="Grafik 2"/>
+          <wp:inline distT="0" distB="0" distL="0" distR="0" wp14:anchorId="4A63716A" wp14:editId="6402BCE8">
+            <wp:extent cx="5760720" cy="3768090"/>
+            <wp:effectExtent l="0" t="0" r="0" b="3810"/>
+            <wp:docPr id="1" name="Grafik 1"/>
             <wp:cNvGraphicFramePr>
               <a:graphicFrameLocks xmlns:a="http://schemas.openxmlformats.org/drawingml/2006/main" noChangeAspect="1"/>
             </wp:cNvGraphicFramePr>
@@ -987,6 +1184,236 @@
                   <pic:spPr>
                     <a:xfrm>
                       <a:off x="0" y="0"/>
+                      <a:ext cx="5760720" cy="3768090"/>
+                    </a:xfrm>
+                    <a:prstGeom prst="rect">
+                      <a:avLst/>
+                    </a:prstGeom>
+                  </pic:spPr>
+                </pic:pic>
+              </a:graphicData>
+            </a:graphic>
+          </wp:inline>
+        </w:drawing>
+      </w:r>
+    </w:p>
+    <w:p>
+      <w:pPr>
+        <w:pStyle w:val="Beschriftung"/>
+      </w:pPr>
+      <w:r>
+        <w:t xml:space="preserve">Abbildung </w:t>
+      </w:r>
+      <w:r>
+        <w:fldChar w:fldCharType="begin"/>
+      </w:r>
+      <w:r>
+        <w:instrText xml:space="preserve"> SEQ Abbildung \* ARABIC </w:instrText>
+      </w:r>
+      <w:r>
+        <w:fldChar w:fldCharType="separate"/>
+      </w:r>
+      <w:r>
+        <w:rPr>
+          <w:noProof/>
+        </w:rPr>
+        <w:t>2</w:t>
+      </w:r>
+      <w:r>
+        <w:fldChar w:fldCharType="end"/>
+      </w:r>
+      <w:r>
+        <w:t xml:space="preserve"> Schaltplan ESP</w:t>
+      </w:r>
+    </w:p>
+    <w:p>
+      <w:pPr>
+        <w:ind w:left="360"/>
+      </w:pPr>
+      <w:r>
+        <w:t>Der ESP12F ist wie im Datenblatt angegeben verschaltet:</w:t>
+      </w:r>
+    </w:p>
+    <w:p>
+      <w:pPr>
+        <w:ind w:left="360"/>
+      </w:pPr>
+      <w:r>
+        <w:t xml:space="preserve">An Pin eins wird ein </w:t>
+      </w:r>
+      <w:proofErr w:type="spellStart"/>
+      <w:r>
+        <w:t>Resettaster</w:t>
+      </w:r>
+      <w:proofErr w:type="spellEnd"/>
+      <w:r>
+        <w:t xml:space="preserve"> verwendet um diesen Pin von 3V3 auf Masse zu ziehen und somit ein </w:t>
+      </w:r>
+      <w:proofErr w:type="spellStart"/>
+      <w:r>
+        <w:t>Reset</w:t>
+      </w:r>
+      <w:proofErr w:type="spellEnd"/>
+      <w:r>
+        <w:t xml:space="preserve"> auszulösen. </w:t>
+      </w:r>
+      <w:r>
+        <w:br/>
+        <w:t xml:space="preserve">An Pin 2 ist der interne ADC dieser wird mit dem Fototransistor verschaltet. </w:t>
+      </w:r>
+      <w:r>
+        <w:br/>
+        <w:t xml:space="preserve">An Pin 3 werden 3V3 angelegt um den Chip zu aktivieren (Chip </w:t>
+      </w:r>
+      <w:proofErr w:type="spellStart"/>
+      <w:r>
+        <w:t>Enable</w:t>
+      </w:r>
+      <w:proofErr w:type="spellEnd"/>
+      <w:r>
+        <w:t>).</w:t>
+      </w:r>
+      <w:r>
+        <w:br/>
+      </w:r>
+      <w:r>
+        <w:t>An Pin 13 wird der Magnetschalter angeschlossen.</w:t>
+      </w:r>
+      <w:r>
+        <w:br/>
+      </w:r>
+      <w:bookmarkStart w:id="0" w:name="_GoBack"/>
+      <w:bookmarkEnd w:id="0"/>
+    </w:p>
+    <w:p>
+      <w:pPr>
+        <w:ind w:left="360"/>
+      </w:pPr>
+    </w:p>
+    <w:p>
+      <w:pPr>
+        <w:ind w:left="360"/>
+      </w:pPr>
+    </w:p>
+    <w:p>
+      <w:pPr>
+        <w:ind w:left="360"/>
+      </w:pPr>
+    </w:p>
+    <w:p>
+      <w:pPr>
+        <w:ind w:left="360"/>
+      </w:pPr>
+      <w:r>
+        <w:t xml:space="preserve">SW1 = </w:t>
+      </w:r>
+      <w:proofErr w:type="spellStart"/>
+      <w:r>
+        <w:t>Reset</w:t>
+      </w:r>
+      <w:proofErr w:type="spellEnd"/>
+    </w:p>
+    <w:p>
+      <w:pPr>
+        <w:pStyle w:val="Listenabsatz"/>
+        <w:numPr>
+          <w:ilvl w:val="0"/>
+          <w:numId w:val="6"/>
+        </w:numPr>
+      </w:pPr>
+      <w:r>
+        <w:t xml:space="preserve">J1 = </w:t>
+      </w:r>
+      <w:proofErr w:type="spellStart"/>
+      <w:r>
+        <w:t>Programierstecker</w:t>
+      </w:r>
+      <w:proofErr w:type="spellEnd"/>
+    </w:p>
+    <w:p>
+      <w:pPr>
+        <w:pStyle w:val="Listenabsatz"/>
+        <w:numPr>
+          <w:ilvl w:val="0"/>
+          <w:numId w:val="6"/>
+        </w:numPr>
+      </w:pPr>
+      <w:r>
+        <w:t xml:space="preserve">JP1 = </w:t>
+      </w:r>
+      <w:proofErr w:type="spellStart"/>
+      <w:r>
+        <w:t>Programming</w:t>
+      </w:r>
+      <w:proofErr w:type="spellEnd"/>
+      <w:r>
+        <w:t xml:space="preserve"> </w:t>
+      </w:r>
+      <w:proofErr w:type="spellStart"/>
+      <w:r>
+        <w:t>mode</w:t>
+      </w:r>
+      <w:proofErr w:type="spellEnd"/>
+      <w:r>
+        <w:t xml:space="preserve"> </w:t>
+      </w:r>
+    </w:p>
+    <w:p>
+      <w:pPr>
+        <w:pStyle w:val="Listenabsatz"/>
+        <w:numPr>
+          <w:ilvl w:val="0"/>
+          <w:numId w:val="6"/>
+        </w:numPr>
+      </w:pPr>
+      <w:r>
+        <w:t xml:space="preserve">EN = Chip </w:t>
+      </w:r>
+      <w:proofErr w:type="spellStart"/>
+      <w:r>
+        <w:t>Enable</w:t>
+      </w:r>
+      <w:proofErr w:type="spellEnd"/>
+    </w:p>
+    <w:p/>
+    <w:p>
+      <w:pPr>
+        <w:pStyle w:val="berschrift2"/>
+      </w:pPr>
+      <w:r>
+        <w:t>DC Versorgung</w:t>
+      </w:r>
+    </w:p>
+    <w:p>
+      <w:r>
+        <w:rPr>
+          <w:noProof/>
+          <w:lang w:eastAsia="de-DE"/>
+        </w:rPr>
+        <w:drawing>
+          <wp:inline distT="0" distB="0" distL="0" distR="0" wp14:anchorId="3795EEDB" wp14:editId="32477565">
+            <wp:extent cx="5760720" cy="4354830"/>
+            <wp:effectExtent l="0" t="0" r="0" b="7620"/>
+            <wp:docPr id="2" name="Grafik 2"/>
+            <wp:cNvGraphicFramePr>
+              <a:graphicFrameLocks xmlns:a="http://schemas.openxmlformats.org/drawingml/2006/main" noChangeAspect="1"/>
+            </wp:cNvGraphicFramePr>
+            <a:graphic xmlns:a="http://schemas.openxmlformats.org/drawingml/2006/main">
+              <a:graphicData uri="http://schemas.openxmlformats.org/drawingml/2006/picture">
+                <pic:pic xmlns:pic="http://schemas.openxmlformats.org/drawingml/2006/picture">
+                  <pic:nvPicPr>
+                    <pic:cNvPr id="1" name=""/>
+                    <pic:cNvPicPr/>
+                  </pic:nvPicPr>
+                  <pic:blipFill>
+                    <a:blip r:embed="rId10"/>
+                    <a:stretch>
+                      <a:fillRect/>
+                    </a:stretch>
+                  </pic:blipFill>
+                  <pic:spPr>
+                    <a:xfrm>
+                      <a:off x="0" y="0"/>
                       <a:ext cx="5760720" cy="4354830"/>
                     </a:xfrm>
                     <a:prstGeom prst="rect">
@@ -1092,7 +1519,7 @@
                     <pic:cNvPicPr/>
                   </pic:nvPicPr>
                   <pic:blipFill rotWithShape="1">
-                    <a:blip r:embed="rId10"/>
+                    <a:blip r:embed="rId11"/>
                     <a:srcRect t="16410"/>
                     <a:stretch/>
                   </pic:blipFill>
@@ -1168,7 +1595,7 @@
                     <pic:cNvPicPr/>
                   </pic:nvPicPr>
                   <pic:blipFill>
-                    <a:blip r:embed="rId11"/>
+                    <a:blip r:embed="rId12"/>
                     <a:stretch>
                       <a:fillRect/>
                     </a:stretch>
@@ -1372,7 +1799,7 @@
                     <pic:cNvPicPr/>
                   </pic:nvPicPr>
                   <pic:blipFill>
-                    <a:blip r:embed="rId12"/>
+                    <a:blip r:embed="rId13"/>
                     <a:stretch>
                       <a:fillRect/>
                     </a:stretch>
@@ -1452,7 +1879,7 @@
                     <pic:cNvPicPr/>
                   </pic:nvPicPr>
                   <pic:blipFill>
-                    <a:blip r:embed="rId13"/>
+                    <a:blip r:embed="rId14"/>
                     <a:stretch>
                       <a:fillRect/>
                     </a:stretch>
@@ -1550,7 +1977,7 @@
                     </pic:cNvPicPr>
                   </pic:nvPicPr>
                   <pic:blipFill>
-                    <a:blip r:embed="rId14">
+                    <a:blip r:embed="rId15">
                       <a:extLst>
                         <a:ext uri="{28A0092B-C50C-407E-A947-70E740481C1C}">
                           <a14:useLocalDpi xmlns:a14="http://schemas.microsoft.com/office/drawing/2010/main" val="0"/>
@@ -1596,7 +2023,7 @@
       <w:r>
         <w:pict>
           <v:shape id="_x0000_i1025" type="#_x0000_t75" style="width:327.75pt;height:321.75pt">
-            <v:imagedata r:id="rId15" o:title="vorne"/>
+            <v:imagedata r:id="rId16" o:title="vorne"/>
           </v:shape>
         </w:pict>
       </w:r>
@@ -1613,7 +2040,7 @@
       <w:r>
         <w:pict>
           <v:shape id="_x0000_i1026" type="#_x0000_t75" style="width:327.75pt;height:314.25pt">
-            <v:imagedata r:id="rId16" o:title="Hinten"/>
+            <v:imagedata r:id="rId17" o:title="Hinten"/>
           </v:shape>
         </w:pict>
       </w:r>
@@ -1867,7 +2294,13 @@
         </w:numPr>
       </w:pPr>
       <w:r>
-        <w:t xml:space="preserve">Steuerung per WLAN </w:t>
+        <w:t xml:space="preserve">Steuerung </w:t>
+      </w:r>
+      <w:r>
+        <w:t xml:space="preserve">und Statusausgabe </w:t>
+      </w:r>
+      <w:r>
+        <w:t xml:space="preserve">per WLAN </w:t>
       </w:r>
     </w:p>
     <w:p>
@@ -3510,6 +3943,25 @@
       <w:szCs w:val="18"/>
     </w:rPr>
   </w:style>
+  <w:style w:type="paragraph" w:styleId="Beschriftung">
+    <w:name w:val="caption"/>
+    <w:basedOn w:val="Standard"/>
+    <w:next w:val="Standard"/>
+    <w:uiPriority w:val="35"/>
+    <w:unhideWhenUsed/>
+    <w:qFormat/>
+    <w:rsid w:val="00034A5B"/>
+    <w:pPr>
+      <w:spacing w:after="200" w:line="240" w:lineRule="auto"/>
+    </w:pPr>
+    <w:rPr>
+      <w:i/>
+      <w:iCs/>
+      <w:color w:val="44546A" w:themeColor="text2"/>
+      <w:sz w:val="18"/>
+      <w:szCs w:val="18"/>
+    </w:rPr>
+  </w:style>
 </w:styles>
 </file>
 
@@ -3646,9 +4098,8 @@
     <w:panose1 w:val="020B0502040204020203"/>
     <w:charset w:val="00"/>
     <w:family w:val="swiss"/>
-    <w:notTrueType/>
     <w:pitch w:val="variable"/>
-    <w:sig w:usb0="00000003" w:usb1="00000000" w:usb2="00000000" w:usb3="00000000" w:csb0="00000001" w:csb1="00000000"/>
+    <w:sig w:usb0="E4002EFF" w:usb1="C000E47F" w:usb2="00000009" w:usb3="00000000" w:csb0="000001FF" w:csb1="00000000"/>
   </w:font>
   <w:font w:name="Arial">
     <w:panose1 w:val="020B0604020202020204"/>
@@ -3676,6 +4127,7 @@
   </w:compat>
   <w:rsids>
     <w:rsidRoot w:val="00C4309F"/>
+    <w:rsid w:val="004875A4"/>
     <w:rsid w:val="007C4A23"/>
     <w:rsid w:val="00C42C4C"/>
     <w:rsid w:val="00C4309F"/>
@@ -4423,7 +4875,7 @@
 </file>
 
 <file path=customXml/itemProps1.xml><?xml version="1.0" encoding="utf-8"?>
-<ds:datastoreItem xmlns:ds="http://schemas.openxmlformats.org/officeDocument/2006/customXml" ds:itemID="{E5A10BBA-073B-4049-91F8-DFEC74F45971}">
+<ds:datastoreItem xmlns:ds="http://schemas.openxmlformats.org/officeDocument/2006/customXml" ds:itemID="{ED32DAAB-26AD-4C4E-A183-7F7A566F8F2C}">
   <ds:schemaRefs>
     <ds:schemaRef ds:uri="http://schemas.openxmlformats.org/officeDocument/2006/bibliography"/>
   </ds:schemaRefs>

</xml_diff>